<commit_message>
Module 8 - Unit 2 - Lesson 2 - Completed
</commit_message>
<xml_diff>
--- a/DesarrolloWeb/Modulo_8-ToolsBuildSystems/Unidad_2-SPA/UNIDAD2.docx
+++ b/DesarrolloWeb/Modulo_8-ToolsBuildSystems/Unidad_2-SPA/UNIDAD2.docx
@@ -971,45 +971,14 @@
           <w:lang w:val="es-CR"/>
         </w:rPr>
       </w:pPr>
-      <w:proofErr w:type="spellStart"/>
-      <w:r>
-        <w:rPr>
-          <w:rFonts w:ascii="Arial" w:eastAsia="Times New Roman" w:hAnsi="Arial" w:cs="Arial"/>
-          <w:sz w:val="24"/>
-          <w:szCs w:val="24"/>
-          <w:lang w:val="es-CR"/>
-        </w:rPr>
-        <w:t>Tiempo</w:t>
-      </w:r>
-      <w:proofErr w:type="spellEnd"/>
-      <w:r>
-        <w:rPr>
-          <w:rFonts w:ascii="Arial" w:eastAsia="Times New Roman" w:hAnsi="Arial" w:cs="Arial"/>
-          <w:sz w:val="24"/>
-          <w:szCs w:val="24"/>
-          <w:lang w:val="es-CR"/>
-        </w:rPr>
-        <w:t xml:space="preserve"> de </w:t>
-      </w:r>
-      <w:proofErr w:type="spellStart"/>
-      <w:r>
-        <w:rPr>
-          <w:rFonts w:ascii="Arial" w:eastAsia="Times New Roman" w:hAnsi="Arial" w:cs="Arial"/>
-          <w:sz w:val="24"/>
-          <w:szCs w:val="24"/>
-          <w:lang w:val="es-CR"/>
-        </w:rPr>
-        <w:t>pensar</w:t>
-      </w:r>
-      <w:proofErr w:type="spellEnd"/>
-      <w:r>
-        <w:rPr>
-          <w:rFonts w:ascii="Arial" w:eastAsia="Times New Roman" w:hAnsi="Arial" w:cs="Arial"/>
-          <w:sz w:val="24"/>
-          <w:szCs w:val="24"/>
-          <w:lang w:val="es-CR"/>
-        </w:rPr>
-        <w:t xml:space="preserve"> </w:t>
+      <w:r>
+        <w:rPr>
+          <w:rFonts w:ascii="Arial" w:eastAsia="Times New Roman" w:hAnsi="Arial" w:cs="Arial"/>
+          <w:sz w:val="24"/>
+          <w:szCs w:val="24"/>
+          <w:lang w:val="es-CR"/>
+        </w:rPr>
+        <w:t xml:space="preserve">Tiempo de pensar </w:t>
       </w:r>
     </w:p>
     <w:p>
@@ -1216,45 +1185,14 @@
           <w:lang w:val="es-CR"/>
         </w:rPr>
       </w:pPr>
-      <w:proofErr w:type="spellStart"/>
-      <w:r>
-        <w:rPr>
-          <w:rFonts w:ascii="Arial" w:eastAsia="Times New Roman" w:hAnsi="Arial" w:cs="Arial"/>
-          <w:sz w:val="24"/>
-          <w:szCs w:val="24"/>
-          <w:lang w:val="es-CR"/>
-        </w:rPr>
-        <w:t>Cómo</w:t>
-      </w:r>
-      <w:proofErr w:type="spellEnd"/>
-      <w:r>
-        <w:rPr>
-          <w:rFonts w:ascii="Arial" w:eastAsia="Times New Roman" w:hAnsi="Arial" w:cs="Arial"/>
-          <w:sz w:val="24"/>
-          <w:szCs w:val="24"/>
-          <w:lang w:val="es-CR"/>
-        </w:rPr>
-        <w:t xml:space="preserve"> </w:t>
-      </w:r>
-      <w:proofErr w:type="spellStart"/>
-      <w:r>
-        <w:rPr>
-          <w:rFonts w:ascii="Arial" w:eastAsia="Times New Roman" w:hAnsi="Arial" w:cs="Arial"/>
-          <w:sz w:val="24"/>
-          <w:szCs w:val="24"/>
-          <w:lang w:val="es-CR"/>
-        </w:rPr>
-        <w:t>funciona</w:t>
-      </w:r>
-      <w:proofErr w:type="spellEnd"/>
-      <w:r>
-        <w:rPr>
-          <w:rFonts w:ascii="Arial" w:eastAsia="Times New Roman" w:hAnsi="Arial" w:cs="Arial"/>
-          <w:sz w:val="24"/>
-          <w:szCs w:val="24"/>
-          <w:lang w:val="es-CR"/>
-        </w:rPr>
-        <w:t xml:space="preserve"> una SPA</w:t>
+      <w:r>
+        <w:rPr>
+          <w:rFonts w:ascii="Arial" w:eastAsia="Times New Roman" w:hAnsi="Arial" w:cs="Arial"/>
+          <w:sz w:val="24"/>
+          <w:szCs w:val="24"/>
+          <w:lang w:val="es-CR"/>
+        </w:rPr>
+        <w:t>Cómo funciona una SPA</w:t>
       </w:r>
     </w:p>
     <w:p>
@@ -3446,16 +3384,16 @@
     </w:p>
     <w:p>
       <w:pPr>
-        <w:spacing w:before="100" w:beforeAutospacing="1" w:after="100" w:afterAutospacing="1" w:line="240" w:lineRule="auto"/>
-        <w:rPr>
-          <w:rFonts w:ascii="Arial" w:eastAsia="Times New Roman" w:hAnsi="Arial" w:cs="Arial"/>
-          <w:sz w:val="24"/>
-          <w:szCs w:val="24"/>
-          <w:lang w:val="es-CR"/>
-        </w:rPr>
-      </w:pPr>
-      <w:bookmarkStart w:id="0" w:name="_GoBack"/>
-      <w:bookmarkEnd w:id="0"/>
+        <w:pStyle w:val="ListParagraph"/>
+        <w:spacing w:before="100" w:beforeAutospacing="1" w:after="100" w:afterAutospacing="1" w:line="240" w:lineRule="auto"/>
+        <w:ind w:left="1080"/>
+        <w:rPr>
+          <w:rFonts w:ascii="Arial" w:eastAsia="Times New Roman" w:hAnsi="Arial" w:cs="Arial"/>
+          <w:sz w:val="24"/>
+          <w:szCs w:val="24"/>
+          <w:lang w:val="es-CR"/>
+        </w:rPr>
+      </w:pPr>
     </w:p>
     <w:p>
       <w:pPr>
@@ -3485,6 +3423,938 @@
     <w:p>
       <w:pPr>
         <w:spacing w:before="100" w:beforeAutospacing="1" w:after="100" w:afterAutospacing="1" w:line="240" w:lineRule="auto"/>
+        <w:rPr>
+          <w:rFonts w:ascii="Arial" w:eastAsia="Times New Roman" w:hAnsi="Arial" w:cs="Arial"/>
+          <w:sz w:val="24"/>
+          <w:szCs w:val="24"/>
+          <w:lang w:val="es-CR"/>
+        </w:rPr>
+      </w:pPr>
+      <w:r>
+        <w:rPr>
+          <w:rFonts w:ascii="Arial" w:eastAsia="Times New Roman" w:hAnsi="Arial" w:cs="Arial"/>
+          <w:sz w:val="24"/>
+          <w:szCs w:val="24"/>
+          <w:lang w:val="es-CR"/>
+        </w:rPr>
+        <w:t xml:space="preserve">Tiempo de pensar </w:t>
+      </w:r>
+    </w:p>
+    <w:p>
+      <w:pPr>
+        <w:spacing w:before="100" w:beforeAutospacing="1" w:after="100" w:afterAutospacing="1" w:line="240" w:lineRule="auto"/>
+        <w:rPr>
+          <w:rFonts w:ascii="Arial" w:eastAsia="Times New Roman" w:hAnsi="Arial" w:cs="Arial"/>
+          <w:sz w:val="24"/>
+          <w:szCs w:val="24"/>
+          <w:lang w:val="es-CR"/>
+        </w:rPr>
+      </w:pPr>
+      <w:r>
+        <w:rPr>
+          <w:rFonts w:ascii="Arial" w:eastAsia="Times New Roman" w:hAnsi="Arial" w:cs="Arial"/>
+          <w:sz w:val="24"/>
+          <w:szCs w:val="24"/>
+          <w:lang w:val="es-CR"/>
+        </w:rPr>
+        <w:lastRenderedPageBreak/>
+        <w:t xml:space="preserve">Ahora que sabes cómo crear efectos visuales para crear percepción de navegación, aun cuando nunca se sale de la página principal, te invitamos a realizar la siguiente actividad. </w:t>
+      </w:r>
+      <w:r>
+        <w:rPr>
+          <w:rFonts w:ascii="Arial" w:eastAsia="Times New Roman" w:hAnsi="Arial" w:cs="Arial"/>
+          <w:sz w:val="24"/>
+          <w:szCs w:val="24"/>
+          <w:lang w:val="es-CR"/>
+        </w:rPr>
+        <w:br/>
+      </w:r>
+      <w:r>
+        <w:rPr>
+          <w:rFonts w:ascii="Arial" w:eastAsia="Times New Roman" w:hAnsi="Arial" w:cs="Arial"/>
+          <w:sz w:val="24"/>
+          <w:szCs w:val="24"/>
+          <w:lang w:val="es-CR"/>
+        </w:rPr>
+        <w:br/>
+        <w:t>Instrucciones:</w:t>
+      </w:r>
+      <w:r>
+        <w:rPr>
+          <w:rFonts w:ascii="Arial" w:eastAsia="Times New Roman" w:hAnsi="Arial" w:cs="Arial"/>
+          <w:sz w:val="24"/>
+          <w:szCs w:val="24"/>
+          <w:lang w:val="es-CR"/>
+        </w:rPr>
+        <w:br/>
+        <w:t>Lee con atención la pregunta y, cuando estés seguro, elige la respuesta que consideres correcta.</w:t>
+      </w:r>
+      <w:r>
+        <w:rPr>
+          <w:rFonts w:ascii="Arial" w:eastAsia="Times New Roman" w:hAnsi="Arial" w:cs="Arial"/>
+          <w:sz w:val="24"/>
+          <w:szCs w:val="24"/>
+          <w:lang w:val="es-CR"/>
+        </w:rPr>
+        <w:br/>
+      </w:r>
+      <w:r>
+        <w:rPr>
+          <w:rFonts w:ascii="Arial" w:eastAsia="Times New Roman" w:hAnsi="Arial" w:cs="Arial"/>
+          <w:sz w:val="24"/>
+          <w:szCs w:val="24"/>
+          <w:lang w:val="es-CR"/>
+        </w:rPr>
+        <w:br/>
+        <w:t>Pregunta:</w:t>
+      </w:r>
+      <w:r>
+        <w:rPr>
+          <w:rFonts w:ascii="Arial" w:eastAsia="Times New Roman" w:hAnsi="Arial" w:cs="Arial"/>
+          <w:sz w:val="24"/>
+          <w:szCs w:val="24"/>
+          <w:lang w:val="es-CR"/>
+        </w:rPr>
+        <w:br/>
+        <w:t xml:space="preserve">Con el contexto anterior, responde: ¿Para qué sirve el método </w:t>
+      </w:r>
+      <w:proofErr w:type="spellStart"/>
+      <w:r>
+        <w:rPr>
+          <w:rFonts w:ascii="Arial" w:eastAsia="Times New Roman" w:hAnsi="Arial" w:cs="Arial"/>
+          <w:sz w:val="24"/>
+          <w:szCs w:val="24"/>
+          <w:lang w:val="es-CR"/>
+        </w:rPr>
+        <w:t>empty</w:t>
+      </w:r>
+      <w:proofErr w:type="spellEnd"/>
+      <w:r>
+        <w:rPr>
+          <w:rFonts w:ascii="Arial" w:eastAsia="Times New Roman" w:hAnsi="Arial" w:cs="Arial"/>
+          <w:sz w:val="24"/>
+          <w:szCs w:val="24"/>
+          <w:lang w:val="es-CR"/>
+        </w:rPr>
+        <w:t xml:space="preserve"> de jQuery?</w:t>
+      </w:r>
+    </w:p>
+    <w:p>
+      <w:pPr>
+        <w:spacing w:before="100" w:beforeAutospacing="1" w:after="100" w:afterAutospacing="1" w:line="240" w:lineRule="auto"/>
+        <w:rPr>
+          <w:rFonts w:ascii="Arial" w:eastAsia="Times New Roman" w:hAnsi="Arial" w:cs="Arial"/>
+          <w:sz w:val="24"/>
+          <w:szCs w:val="24"/>
+          <w:lang w:val="es-CR"/>
+        </w:rPr>
+      </w:pPr>
+      <w:r>
+        <w:rPr>
+          <w:noProof/>
+        </w:rPr>
+        <w:drawing>
+          <wp:inline distT="0" distB="0" distL="0" distR="0" wp14:anchorId="19D31F75" wp14:editId="1067BCC6">
+            <wp:extent cx="5943600" cy="1226185"/>
+            <wp:effectExtent l="0" t="0" r="0" b="0"/>
+            <wp:docPr id="11" name="Picture 11"/>
+            <wp:cNvGraphicFramePr>
+              <a:graphicFrameLocks xmlns:a="http://schemas.openxmlformats.org/drawingml/2006/main" noChangeAspect="1"/>
+            </wp:cNvGraphicFramePr>
+            <a:graphic xmlns:a="http://schemas.openxmlformats.org/drawingml/2006/main">
+              <a:graphicData uri="http://schemas.openxmlformats.org/drawingml/2006/picture">
+                <pic:pic xmlns:pic="http://schemas.openxmlformats.org/drawingml/2006/picture">
+                  <pic:nvPicPr>
+                    <pic:cNvPr id="1" name=""/>
+                    <pic:cNvPicPr/>
+                  </pic:nvPicPr>
+                  <pic:blipFill>
+                    <a:blip r:embed="rId17"/>
+                    <a:stretch>
+                      <a:fillRect/>
+                    </a:stretch>
+                  </pic:blipFill>
+                  <pic:spPr>
+                    <a:xfrm>
+                      <a:off x="0" y="0"/>
+                      <a:ext cx="5943600" cy="1226185"/>
+                    </a:xfrm>
+                    <a:prstGeom prst="rect">
+                      <a:avLst/>
+                    </a:prstGeom>
+                  </pic:spPr>
+                </pic:pic>
+              </a:graphicData>
+            </a:graphic>
+          </wp:inline>
+        </w:drawing>
+      </w:r>
+    </w:p>
+    <w:p>
+      <w:pPr>
+        <w:pStyle w:val="ListParagraph"/>
+        <w:numPr>
+          <w:ilvl w:val="0"/>
+          <w:numId w:val="2"/>
+        </w:numPr>
+        <w:spacing w:before="100" w:beforeAutospacing="1" w:after="100" w:afterAutospacing="1" w:line="240" w:lineRule="auto"/>
+        <w:rPr>
+          <w:rFonts w:ascii="Arial" w:eastAsia="Times New Roman" w:hAnsi="Arial" w:cs="Arial"/>
+          <w:sz w:val="24"/>
+          <w:szCs w:val="24"/>
+          <w:lang w:val="es-CR"/>
+        </w:rPr>
+      </w:pPr>
+      <w:r>
+        <w:rPr>
+          <w:rFonts w:ascii="Arial" w:eastAsia="Times New Roman" w:hAnsi="Arial" w:cs="Arial"/>
+          <w:sz w:val="24"/>
+          <w:szCs w:val="24"/>
+          <w:lang w:val="es-CR"/>
+        </w:rPr>
+        <w:t>Lección 3: Page.JS</w:t>
+      </w:r>
+    </w:p>
+    <w:p>
+      <w:pPr>
+        <w:pStyle w:val="ListParagraph"/>
+        <w:spacing w:before="100" w:beforeAutospacing="1" w:after="100" w:afterAutospacing="1" w:line="240" w:lineRule="auto"/>
+        <w:rPr>
+          <w:rFonts w:ascii="Arial" w:eastAsia="Times New Roman" w:hAnsi="Arial" w:cs="Arial"/>
+          <w:sz w:val="24"/>
+          <w:szCs w:val="24"/>
+          <w:lang w:val="es-CR"/>
+        </w:rPr>
+      </w:pPr>
+    </w:p>
+    <w:p>
+      <w:pPr>
+        <w:pStyle w:val="ListParagraph"/>
+        <w:numPr>
+          <w:ilvl w:val="1"/>
+          <w:numId w:val="2"/>
+        </w:numPr>
+        <w:spacing w:before="100" w:beforeAutospacing="1" w:after="100" w:afterAutospacing="1" w:line="240" w:lineRule="auto"/>
+        <w:rPr>
+          <w:rFonts w:ascii="Arial" w:eastAsia="Times New Roman" w:hAnsi="Arial" w:cs="Arial"/>
+          <w:sz w:val="24"/>
+          <w:szCs w:val="24"/>
+          <w:lang w:val="es-CR"/>
+        </w:rPr>
+      </w:pPr>
+      <w:hyperlink r:id="rId18" w:history="1">
+        <w:r>
+          <w:rPr>
+            <w:rFonts w:ascii="Arial" w:eastAsia="Times New Roman" w:hAnsi="Arial" w:cs="Arial"/>
+            <w:sz w:val="24"/>
+            <w:szCs w:val="24"/>
+            <w:lang w:val="es-CR"/>
+          </w:rPr>
+          <w:t>Lectura: ¿Qué es Page.JS?</w:t>
+        </w:r>
+      </w:hyperlink>
+    </w:p>
+    <w:p>
+      <w:pPr>
+        <w:spacing w:before="100" w:beforeAutospacing="1" w:after="100" w:afterAutospacing="1" w:line="240" w:lineRule="auto"/>
+        <w:rPr>
+          <w:rFonts w:ascii="Arial" w:eastAsia="Times New Roman" w:hAnsi="Arial" w:cs="Arial"/>
+          <w:sz w:val="24"/>
+          <w:szCs w:val="24"/>
+          <w:lang w:val="es-CR"/>
+        </w:rPr>
+      </w:pPr>
+      <w:r>
+        <w:rPr>
+          <w:rFonts w:ascii="Arial" w:eastAsia="Times New Roman" w:hAnsi="Arial" w:cs="Arial"/>
+          <w:sz w:val="24"/>
+          <w:szCs w:val="24"/>
+          <w:lang w:val="es-CR"/>
+        </w:rPr>
+        <w:t>Qué es Page.js?</w:t>
+      </w:r>
+    </w:p>
+    <w:p>
+      <w:pPr>
+        <w:spacing w:before="100" w:beforeAutospacing="1" w:after="100" w:afterAutospacing="1" w:line="240" w:lineRule="auto"/>
+        <w:jc w:val="center"/>
+        <w:rPr>
+          <w:rFonts w:ascii="Arial" w:eastAsia="Times New Roman" w:hAnsi="Arial" w:cs="Arial"/>
+          <w:sz w:val="24"/>
+          <w:szCs w:val="24"/>
+          <w:lang w:val="es-CR"/>
+        </w:rPr>
+      </w:pPr>
+      <w:r>
+        <w:rPr>
+          <w:rFonts w:ascii="Arial" w:eastAsia="Times New Roman" w:hAnsi="Arial" w:cs="Arial"/>
+          <w:sz w:val="24"/>
+          <w:szCs w:val="24"/>
+          <w:lang w:val="es-CR"/>
+        </w:rPr>
+        <w:drawing>
+          <wp:inline distT="0" distB="0" distL="0" distR="0" wp14:anchorId="4D5F3BC9" wp14:editId="6C50BD98">
+            <wp:extent cx="2432050" cy="814841"/>
+            <wp:effectExtent l="0" t="0" r="6350" b="4445"/>
+            <wp:docPr id="14" name="Picture 14"/>
+            <wp:cNvGraphicFramePr>
+              <a:graphicFrameLocks xmlns:a="http://schemas.openxmlformats.org/drawingml/2006/main" noChangeAspect="1"/>
+            </wp:cNvGraphicFramePr>
+            <a:graphic xmlns:a="http://schemas.openxmlformats.org/drawingml/2006/main">
+              <a:graphicData uri="http://schemas.openxmlformats.org/drawingml/2006/picture">
+                <pic:pic xmlns:pic="http://schemas.openxmlformats.org/drawingml/2006/picture">
+                  <pic:nvPicPr>
+                    <pic:cNvPr id="0" name="Picture 29"/>
+                    <pic:cNvPicPr>
+                      <a:picLocks noChangeAspect="1" noChangeArrowheads="1"/>
+                    </pic:cNvPicPr>
+                  </pic:nvPicPr>
+                  <pic:blipFill>
+                    <a:blip r:embed="rId19" cstate="print">
+                      <a:extLst>
+                        <a:ext uri="{28A0092B-C50C-407E-A947-70E740481C1C}">
+                          <a14:useLocalDpi xmlns:a14="http://schemas.microsoft.com/office/drawing/2010/main" val="0"/>
+                        </a:ext>
+                      </a:extLst>
+                    </a:blip>
+                    <a:srcRect/>
+                    <a:stretch>
+                      <a:fillRect/>
+                    </a:stretch>
+                  </pic:blipFill>
+                  <pic:spPr bwMode="auto">
+                    <a:xfrm>
+                      <a:off x="0" y="0"/>
+                      <a:ext cx="2466613" cy="826421"/>
+                    </a:xfrm>
+                    <a:prstGeom prst="rect">
+                      <a:avLst/>
+                    </a:prstGeom>
+                    <a:noFill/>
+                    <a:ln>
+                      <a:noFill/>
+                    </a:ln>
+                  </pic:spPr>
+                </pic:pic>
+              </a:graphicData>
+            </a:graphic>
+          </wp:inline>
+        </w:drawing>
+      </w:r>
+    </w:p>
+    <w:p>
+      <w:pPr>
+        <w:spacing w:before="100" w:beforeAutospacing="1" w:after="100" w:afterAutospacing="1" w:line="240" w:lineRule="auto"/>
+        <w:rPr>
+          <w:rFonts w:ascii="Arial" w:eastAsia="Times New Roman" w:hAnsi="Arial" w:cs="Arial"/>
+          <w:sz w:val="24"/>
+          <w:szCs w:val="24"/>
+          <w:lang w:val="es-CR"/>
+        </w:rPr>
+      </w:pPr>
+      <w:r>
+        <w:rPr>
+          <w:rFonts w:ascii="Arial" w:eastAsia="Times New Roman" w:hAnsi="Arial" w:cs="Arial"/>
+          <w:sz w:val="24"/>
+          <w:szCs w:val="24"/>
+          <w:lang w:val="es-CR"/>
+        </w:rPr>
+        <w:t>Page.js es una librería que sirve de enrutador en el Front-</w:t>
+      </w:r>
+      <w:proofErr w:type="spellStart"/>
+      <w:r>
+        <w:rPr>
+          <w:rFonts w:ascii="Arial" w:eastAsia="Times New Roman" w:hAnsi="Arial" w:cs="Arial"/>
+          <w:sz w:val="24"/>
+          <w:szCs w:val="24"/>
+          <w:lang w:val="es-CR"/>
+        </w:rPr>
+        <w:t>end</w:t>
+      </w:r>
+      <w:proofErr w:type="spellEnd"/>
+      <w:r>
+        <w:rPr>
+          <w:rFonts w:ascii="Arial" w:eastAsia="Times New Roman" w:hAnsi="Arial" w:cs="Arial"/>
+          <w:sz w:val="24"/>
+          <w:szCs w:val="24"/>
+          <w:lang w:val="es-CR"/>
+        </w:rPr>
+        <w:t xml:space="preserve">. Creada y mantenida por </w:t>
+      </w:r>
+      <w:proofErr w:type="spellStart"/>
+      <w:r>
+        <w:rPr>
+          <w:rFonts w:ascii="Arial" w:eastAsia="Times New Roman" w:hAnsi="Arial" w:cs="Arial"/>
+          <w:sz w:val="24"/>
+          <w:szCs w:val="24"/>
+          <w:lang w:val="es-CR"/>
+        </w:rPr>
+        <w:t>visionmedia</w:t>
+      </w:r>
+      <w:proofErr w:type="spellEnd"/>
+      <w:r>
+        <w:rPr>
+          <w:rFonts w:ascii="Arial" w:eastAsia="Times New Roman" w:hAnsi="Arial" w:cs="Arial"/>
+          <w:sz w:val="24"/>
+          <w:szCs w:val="24"/>
+          <w:lang w:val="es-CR"/>
+        </w:rPr>
+        <w:t>, esta librería es muy liviana y fácil de usar, con la cual se realiza enrutamiento de las vistas en JavaScript. Está inspirada en Express, el enrutador que funciona en el Back-</w:t>
+      </w:r>
+      <w:proofErr w:type="spellStart"/>
+      <w:r>
+        <w:rPr>
+          <w:rFonts w:ascii="Arial" w:eastAsia="Times New Roman" w:hAnsi="Arial" w:cs="Arial"/>
+          <w:sz w:val="24"/>
+          <w:szCs w:val="24"/>
+          <w:lang w:val="es-CR"/>
+        </w:rPr>
+        <w:t>end</w:t>
+      </w:r>
+      <w:proofErr w:type="spellEnd"/>
+      <w:r>
+        <w:rPr>
+          <w:rFonts w:ascii="Arial" w:eastAsia="Times New Roman" w:hAnsi="Arial" w:cs="Arial"/>
+          <w:sz w:val="24"/>
+          <w:szCs w:val="24"/>
+          <w:lang w:val="es-CR"/>
+        </w:rPr>
+        <w:t xml:space="preserve"> y su usabilidad es muy sencilla. En el siguiente enlace se encuentra su página oficial, desde la cual es posible hacer la descarga de la librería, las instrucciones de uso y las otras maneras de instalación con las que cuenta.</w:t>
+      </w:r>
+      <w:hyperlink r:id="rId20" w:tgtFrame="_blank" w:history="1">
+        <w:r>
+          <w:rPr>
+            <w:rFonts w:ascii="Arial" w:eastAsia="Times New Roman" w:hAnsi="Arial" w:cs="Arial"/>
+            <w:sz w:val="24"/>
+            <w:szCs w:val="24"/>
+            <w:lang w:val="es-CR"/>
+          </w:rPr>
+          <w:t xml:space="preserve"> Page.js</w:t>
+        </w:r>
+      </w:hyperlink>
+      <w:r>
+        <w:rPr>
+          <w:rFonts w:ascii="Arial" w:eastAsia="Times New Roman" w:hAnsi="Arial" w:cs="Arial"/>
+          <w:sz w:val="24"/>
+          <w:szCs w:val="24"/>
+          <w:lang w:val="es-CR"/>
+        </w:rPr>
+        <w:br/>
+      </w:r>
+      <w:r>
+        <w:rPr>
+          <w:rFonts w:ascii="Arial" w:eastAsia="Times New Roman" w:hAnsi="Arial" w:cs="Arial"/>
+          <w:sz w:val="24"/>
+          <w:szCs w:val="24"/>
+          <w:lang w:val="es-CR"/>
+        </w:rPr>
+        <w:br/>
+        <w:t xml:space="preserve">Una SPA se caracteriza por eliminar la navegación entre varios archivos HTML para acceder a cada una de las vistas del sistema. Sin embargo, reemplazar la navegación entre archivos por funciones en JavaScript que muestran y esconden, o inserten código y lo eliminen, puede tornarse un poco dispendioso para proyectos que involucren muchas vistas. </w:t>
+      </w:r>
+      <w:r>
+        <w:rPr>
+          <w:rFonts w:ascii="Arial" w:eastAsia="Times New Roman" w:hAnsi="Arial" w:cs="Arial"/>
+          <w:sz w:val="24"/>
+          <w:szCs w:val="24"/>
+          <w:lang w:val="es-CR"/>
+        </w:rPr>
+        <w:br/>
+      </w:r>
+      <w:r>
+        <w:rPr>
+          <w:rFonts w:ascii="Arial" w:eastAsia="Times New Roman" w:hAnsi="Arial" w:cs="Arial"/>
+          <w:sz w:val="24"/>
+          <w:szCs w:val="24"/>
+          <w:lang w:val="es-CR"/>
+        </w:rPr>
+        <w:br/>
+        <w:t xml:space="preserve">Una de las dificultades principales que enfrenta la navegación entre vistas por JavaScript es la recarga o actualización de la página. Cuando se hace una recarga de la página en el navegador, no importa en qué vista se encuentre el usuario, siempre se </w:t>
+      </w:r>
+      <w:r>
+        <w:rPr>
+          <w:rFonts w:ascii="Arial" w:eastAsia="Times New Roman" w:hAnsi="Arial" w:cs="Arial"/>
+          <w:sz w:val="24"/>
+          <w:szCs w:val="24"/>
+          <w:lang w:val="es-CR"/>
+        </w:rPr>
+        <w:lastRenderedPageBreak/>
+        <w:t xml:space="preserve">cargará la vista inicial que se encuentra en el archivo HTML como tal, generando sin duda problemas en la usabilidad y eficiencia del sistema. </w:t>
+      </w:r>
+    </w:p>
+    <w:p>
+      <w:pPr>
+        <w:spacing w:before="100" w:beforeAutospacing="1" w:after="100" w:afterAutospacing="1" w:line="240" w:lineRule="auto"/>
+        <w:jc w:val="center"/>
+        <w:rPr>
+          <w:rFonts w:ascii="Arial" w:eastAsia="Times New Roman" w:hAnsi="Arial" w:cs="Arial"/>
+          <w:sz w:val="24"/>
+          <w:szCs w:val="24"/>
+          <w:lang w:val="es-CR"/>
+        </w:rPr>
+      </w:pPr>
+      <w:r>
+        <w:rPr>
+          <w:rFonts w:ascii="Arial" w:eastAsia="Times New Roman" w:hAnsi="Arial" w:cs="Arial"/>
+          <w:sz w:val="24"/>
+          <w:szCs w:val="24"/>
+          <w:lang w:val="es-CR"/>
+        </w:rPr>
+        <w:drawing>
+          <wp:inline distT="0" distB="0" distL="0" distR="0" wp14:anchorId="59856CF4" wp14:editId="2B6CDF41">
+            <wp:extent cx="4160192" cy="2413000"/>
+            <wp:effectExtent l="0" t="0" r="0" b="6350"/>
+            <wp:docPr id="13" name="Picture 13"/>
+            <wp:cNvGraphicFramePr>
+              <a:graphicFrameLocks xmlns:a="http://schemas.openxmlformats.org/drawingml/2006/main" noChangeAspect="1"/>
+            </wp:cNvGraphicFramePr>
+            <a:graphic xmlns:a="http://schemas.openxmlformats.org/drawingml/2006/main">
+              <a:graphicData uri="http://schemas.openxmlformats.org/drawingml/2006/picture">
+                <pic:pic xmlns:pic="http://schemas.openxmlformats.org/drawingml/2006/picture">
+                  <pic:nvPicPr>
+                    <pic:cNvPr id="0" name="Picture 30"/>
+                    <pic:cNvPicPr>
+                      <a:picLocks noChangeAspect="1" noChangeArrowheads="1"/>
+                    </pic:cNvPicPr>
+                  </pic:nvPicPr>
+                  <pic:blipFill>
+                    <a:blip r:embed="rId21">
+                      <a:extLst>
+                        <a:ext uri="{28A0092B-C50C-407E-A947-70E740481C1C}">
+                          <a14:useLocalDpi xmlns:a14="http://schemas.microsoft.com/office/drawing/2010/main" val="0"/>
+                        </a:ext>
+                      </a:extLst>
+                    </a:blip>
+                    <a:srcRect/>
+                    <a:stretch>
+                      <a:fillRect/>
+                    </a:stretch>
+                  </pic:blipFill>
+                  <pic:spPr bwMode="auto">
+                    <a:xfrm>
+                      <a:off x="0" y="0"/>
+                      <a:ext cx="4166353" cy="2416574"/>
+                    </a:xfrm>
+                    <a:prstGeom prst="rect">
+                      <a:avLst/>
+                    </a:prstGeom>
+                    <a:noFill/>
+                    <a:ln>
+                      <a:noFill/>
+                    </a:ln>
+                  </pic:spPr>
+                </pic:pic>
+              </a:graphicData>
+            </a:graphic>
+          </wp:inline>
+        </w:drawing>
+      </w:r>
+    </w:p>
+    <w:p>
+      <w:pPr>
+        <w:spacing w:before="100" w:beforeAutospacing="1" w:after="100" w:afterAutospacing="1" w:line="240" w:lineRule="auto"/>
+        <w:rPr>
+          <w:rFonts w:ascii="Arial" w:eastAsia="Times New Roman" w:hAnsi="Arial" w:cs="Arial"/>
+          <w:sz w:val="24"/>
+          <w:szCs w:val="24"/>
+          <w:lang w:val="es-CR"/>
+        </w:rPr>
+      </w:pPr>
+    </w:p>
+    <w:p>
+      <w:pPr>
+        <w:spacing w:before="100" w:beforeAutospacing="1" w:after="100" w:afterAutospacing="1" w:line="240" w:lineRule="auto"/>
+        <w:rPr>
+          <w:rFonts w:ascii="Arial" w:eastAsia="Times New Roman" w:hAnsi="Arial" w:cs="Arial"/>
+          <w:sz w:val="24"/>
+          <w:szCs w:val="24"/>
+          <w:lang w:val="es-CR"/>
+        </w:rPr>
+      </w:pPr>
+      <w:r>
+        <w:rPr>
+          <w:rFonts w:ascii="Arial" w:eastAsia="Times New Roman" w:hAnsi="Arial" w:cs="Arial"/>
+          <w:sz w:val="24"/>
+          <w:szCs w:val="24"/>
+          <w:lang w:val="es-CR"/>
+        </w:rPr>
+        <w:t>Enrutador:</w:t>
+      </w:r>
+    </w:p>
+    <w:p>
+      <w:pPr>
+        <w:spacing w:before="100" w:beforeAutospacing="1" w:after="100" w:afterAutospacing="1" w:line="240" w:lineRule="auto"/>
+        <w:rPr>
+          <w:rFonts w:ascii="Arial" w:eastAsia="Times New Roman" w:hAnsi="Arial" w:cs="Arial"/>
+          <w:sz w:val="24"/>
+          <w:szCs w:val="24"/>
+          <w:lang w:val="es-CR"/>
+        </w:rPr>
+      </w:pPr>
+      <w:r>
+        <w:rPr>
+          <w:rFonts w:ascii="Arial" w:eastAsia="Times New Roman" w:hAnsi="Arial" w:cs="Arial"/>
+          <w:sz w:val="24"/>
+          <w:szCs w:val="24"/>
+          <w:lang w:val="es-CR"/>
+        </w:rPr>
+        <w:t>Ante estas y las demás dificultades que pueden experimentar los desarrolladores al implementar navegaciones en SPA, surgen los enrutadores. Un enrutador es una librería JavaScript que se encarga de asociar la URL a la que acceden los enlaces y la barra de navegación, con funciones específicas de JavaScript. Esto quiere decir que, al redireccionar el navegador a la ruta de un archivo diferente, se invoca una función JavaScript que gestiona la visibilidad de los elementos para dar la sensación de cambio de vista. De esta manera, así el navegador sea recargado, se va a mostrar el contenido previamente renderizado, ya que la URL se asocia con la invocación de las funciones que muestran y ocultan las vistas.</w:t>
+      </w:r>
+    </w:p>
+    <w:p>
+      <w:pPr>
+        <w:spacing w:before="100" w:beforeAutospacing="1" w:after="100" w:afterAutospacing="1" w:line="240" w:lineRule="auto"/>
+        <w:jc w:val="center"/>
+        <w:rPr>
+          <w:rFonts w:ascii="Arial" w:eastAsia="Times New Roman" w:hAnsi="Arial" w:cs="Arial"/>
+          <w:sz w:val="24"/>
+          <w:szCs w:val="24"/>
+          <w:lang w:val="es-CR"/>
+        </w:rPr>
+      </w:pPr>
+      <w:r>
+        <w:rPr>
+          <w:rFonts w:ascii="Arial" w:eastAsia="Times New Roman" w:hAnsi="Arial" w:cs="Arial"/>
+          <w:sz w:val="24"/>
+          <w:szCs w:val="24"/>
+          <w:lang w:val="es-CR"/>
+        </w:rPr>
+        <w:lastRenderedPageBreak/>
+        <w:drawing>
+          <wp:inline distT="0" distB="0" distL="0" distR="0" wp14:anchorId="6EB1ABCC" wp14:editId="74B0216F">
+            <wp:extent cx="4343611" cy="3511550"/>
+            <wp:effectExtent l="0" t="0" r="0" b="0"/>
+            <wp:docPr id="12" name="Picture 12"/>
+            <wp:cNvGraphicFramePr>
+              <a:graphicFrameLocks xmlns:a="http://schemas.openxmlformats.org/drawingml/2006/main" noChangeAspect="1"/>
+            </wp:cNvGraphicFramePr>
+            <a:graphic xmlns:a="http://schemas.openxmlformats.org/drawingml/2006/main">
+              <a:graphicData uri="http://schemas.openxmlformats.org/drawingml/2006/picture">
+                <pic:pic xmlns:pic="http://schemas.openxmlformats.org/drawingml/2006/picture">
+                  <pic:nvPicPr>
+                    <pic:cNvPr id="0" name="Picture 31"/>
+                    <pic:cNvPicPr>
+                      <a:picLocks noChangeAspect="1" noChangeArrowheads="1"/>
+                    </pic:cNvPicPr>
+                  </pic:nvPicPr>
+                  <pic:blipFill>
+                    <a:blip r:embed="rId22">
+                      <a:extLst>
+                        <a:ext uri="{28A0092B-C50C-407E-A947-70E740481C1C}">
+                          <a14:useLocalDpi xmlns:a14="http://schemas.microsoft.com/office/drawing/2010/main" val="0"/>
+                        </a:ext>
+                      </a:extLst>
+                    </a:blip>
+                    <a:srcRect/>
+                    <a:stretch>
+                      <a:fillRect/>
+                    </a:stretch>
+                  </pic:blipFill>
+                  <pic:spPr bwMode="auto">
+                    <a:xfrm>
+                      <a:off x="0" y="0"/>
+                      <a:ext cx="4345396" cy="3512993"/>
+                    </a:xfrm>
+                    <a:prstGeom prst="rect">
+                      <a:avLst/>
+                    </a:prstGeom>
+                    <a:noFill/>
+                    <a:ln>
+                      <a:noFill/>
+                    </a:ln>
+                  </pic:spPr>
+                </pic:pic>
+              </a:graphicData>
+            </a:graphic>
+          </wp:inline>
+        </w:drawing>
+      </w:r>
+    </w:p>
+    <w:p>
+      <w:pPr>
+        <w:pStyle w:val="ListParagraph"/>
+        <w:numPr>
+          <w:ilvl w:val="1"/>
+          <w:numId w:val="2"/>
+        </w:numPr>
+        <w:spacing w:before="100" w:beforeAutospacing="1" w:after="100" w:afterAutospacing="1" w:line="240" w:lineRule="auto"/>
+        <w:rPr>
+          <w:rFonts w:ascii="Arial" w:eastAsia="Times New Roman" w:hAnsi="Arial" w:cs="Arial"/>
+          <w:sz w:val="24"/>
+          <w:szCs w:val="24"/>
+          <w:lang w:val="es-CR"/>
+        </w:rPr>
+      </w:pPr>
+      <w:r>
+        <w:rPr>
+          <w:rFonts w:ascii="Arial" w:eastAsia="Times New Roman" w:hAnsi="Arial" w:cs="Arial"/>
+          <w:sz w:val="24"/>
+          <w:szCs w:val="24"/>
+          <w:lang w:val="es-CR"/>
+        </w:rPr>
+        <w:t>Actividad 1</w:t>
+      </w:r>
+    </w:p>
+    <w:p>
+      <w:pPr>
+        <w:spacing w:before="100" w:beforeAutospacing="1" w:after="100" w:afterAutospacing="1" w:line="240" w:lineRule="auto"/>
+        <w:rPr>
+          <w:rFonts w:ascii="Arial" w:eastAsia="Times New Roman" w:hAnsi="Arial" w:cs="Arial"/>
+          <w:sz w:val="24"/>
+          <w:szCs w:val="24"/>
+          <w:lang w:val="es-CR"/>
+        </w:rPr>
+      </w:pPr>
+      <w:r>
+        <w:rPr>
+          <w:rFonts w:ascii="Arial" w:eastAsia="Times New Roman" w:hAnsi="Arial" w:cs="Arial"/>
+          <w:sz w:val="24"/>
+          <w:szCs w:val="24"/>
+          <w:lang w:val="es-CR"/>
+        </w:rPr>
+        <w:t xml:space="preserve">Tiempo de pensar </w:t>
+      </w:r>
+    </w:p>
+    <w:p>
+      <w:pPr>
+        <w:spacing w:before="100" w:beforeAutospacing="1" w:after="100" w:afterAutospacing="1" w:line="240" w:lineRule="auto"/>
+        <w:rPr>
+          <w:rFonts w:ascii="Arial" w:eastAsia="Times New Roman" w:hAnsi="Arial" w:cs="Arial"/>
+          <w:sz w:val="24"/>
+          <w:szCs w:val="24"/>
+          <w:lang w:val="es-CR"/>
+        </w:rPr>
+      </w:pPr>
+      <w:r>
+        <w:rPr>
+          <w:rFonts w:ascii="Arial" w:eastAsia="Times New Roman" w:hAnsi="Arial" w:cs="Arial"/>
+          <w:sz w:val="24"/>
+          <w:szCs w:val="24"/>
+          <w:lang w:val="es-CR"/>
+        </w:rPr>
+        <w:t>Ahora que sabes qué es Page.js, te invitamos a poner a prueba tus conocimientos con la siguiente actividad.</w:t>
+      </w:r>
+      <w:r>
+        <w:rPr>
+          <w:rFonts w:ascii="Arial" w:eastAsia="Times New Roman" w:hAnsi="Arial" w:cs="Arial"/>
+          <w:sz w:val="24"/>
+          <w:szCs w:val="24"/>
+          <w:lang w:val="es-CR"/>
+        </w:rPr>
+        <w:br/>
+      </w:r>
+      <w:r>
+        <w:rPr>
+          <w:rFonts w:ascii="Arial" w:eastAsia="Times New Roman" w:hAnsi="Arial" w:cs="Arial"/>
+          <w:sz w:val="24"/>
+          <w:szCs w:val="24"/>
+          <w:lang w:val="es-CR"/>
+        </w:rPr>
+        <w:br/>
+        <w:t>Instrucciones:</w:t>
+      </w:r>
+      <w:r>
+        <w:rPr>
+          <w:rFonts w:ascii="Arial" w:eastAsia="Times New Roman" w:hAnsi="Arial" w:cs="Arial"/>
+          <w:sz w:val="24"/>
+          <w:szCs w:val="24"/>
+          <w:lang w:val="es-CR"/>
+        </w:rPr>
+        <w:br/>
+        <w:t>Lee el enunciado con atención y elige la opción que consideres correcta.</w:t>
+      </w:r>
+      <w:r>
+        <w:rPr>
+          <w:rFonts w:ascii="Arial" w:eastAsia="Times New Roman" w:hAnsi="Arial" w:cs="Arial"/>
+          <w:sz w:val="24"/>
+          <w:szCs w:val="24"/>
+          <w:lang w:val="es-CR"/>
+        </w:rPr>
+        <w:br/>
+      </w:r>
+      <w:r>
+        <w:rPr>
+          <w:rFonts w:ascii="Arial" w:eastAsia="Times New Roman" w:hAnsi="Arial" w:cs="Arial"/>
+          <w:sz w:val="24"/>
+          <w:szCs w:val="24"/>
+          <w:lang w:val="es-CR"/>
+        </w:rPr>
+        <w:br/>
+        <w:t>Enunciado:</w:t>
+      </w:r>
+      <w:r>
+        <w:rPr>
+          <w:rFonts w:ascii="Arial" w:eastAsia="Times New Roman" w:hAnsi="Arial" w:cs="Arial"/>
+          <w:sz w:val="24"/>
+          <w:szCs w:val="24"/>
+          <w:lang w:val="es-CR"/>
+        </w:rPr>
+        <w:br/>
+        <w:t>A continuación encontrarás varias afirmaciones sobre Page.js, una librería que sirve de enrutador en el Front-</w:t>
+      </w:r>
+      <w:proofErr w:type="spellStart"/>
+      <w:r>
+        <w:rPr>
+          <w:rFonts w:ascii="Arial" w:eastAsia="Times New Roman" w:hAnsi="Arial" w:cs="Arial"/>
+          <w:sz w:val="24"/>
+          <w:szCs w:val="24"/>
+          <w:lang w:val="es-CR"/>
+        </w:rPr>
+        <w:t>end</w:t>
+      </w:r>
+      <w:proofErr w:type="spellEnd"/>
+      <w:r>
+        <w:rPr>
+          <w:rFonts w:ascii="Arial" w:eastAsia="Times New Roman" w:hAnsi="Arial" w:cs="Arial"/>
+          <w:sz w:val="24"/>
+          <w:szCs w:val="24"/>
+          <w:lang w:val="es-CR"/>
+        </w:rPr>
+        <w:t>, y algunas dificultades que podemos experimentar. Tu misión es encontrar la opción que contiene información falsa sobre el tema. ¡Adelante!</w:t>
+      </w:r>
+    </w:p>
+    <w:p>
+      <w:pPr>
+        <w:spacing w:before="100" w:beforeAutospacing="1" w:after="100" w:afterAutospacing="1" w:line="240" w:lineRule="auto"/>
+        <w:rPr>
+          <w:rFonts w:ascii="Arial" w:eastAsia="Times New Roman" w:hAnsi="Arial" w:cs="Arial"/>
+          <w:sz w:val="24"/>
+          <w:szCs w:val="24"/>
+          <w:lang w:val="es-CR"/>
+        </w:rPr>
+      </w:pPr>
+      <w:r>
+        <w:rPr>
+          <w:noProof/>
+        </w:rPr>
+        <w:drawing>
+          <wp:inline distT="0" distB="0" distL="0" distR="0" wp14:anchorId="6A0D710B" wp14:editId="29205947">
+            <wp:extent cx="5943600" cy="1049020"/>
+            <wp:effectExtent l="0" t="0" r="0" b="0"/>
+            <wp:docPr id="15" name="Picture 15"/>
+            <wp:cNvGraphicFramePr>
+              <a:graphicFrameLocks xmlns:a="http://schemas.openxmlformats.org/drawingml/2006/main" noChangeAspect="1"/>
+            </wp:cNvGraphicFramePr>
+            <a:graphic xmlns:a="http://schemas.openxmlformats.org/drawingml/2006/main">
+              <a:graphicData uri="http://schemas.openxmlformats.org/drawingml/2006/picture">
+                <pic:pic xmlns:pic="http://schemas.openxmlformats.org/drawingml/2006/picture">
+                  <pic:nvPicPr>
+                    <pic:cNvPr id="1" name=""/>
+                    <pic:cNvPicPr/>
+                  </pic:nvPicPr>
+                  <pic:blipFill>
+                    <a:blip r:embed="rId23"/>
+                    <a:stretch>
+                      <a:fillRect/>
+                    </a:stretch>
+                  </pic:blipFill>
+                  <pic:spPr>
+                    <a:xfrm>
+                      <a:off x="0" y="0"/>
+                      <a:ext cx="5943600" cy="1049020"/>
+                    </a:xfrm>
+                    <a:prstGeom prst="rect">
+                      <a:avLst/>
+                    </a:prstGeom>
+                  </pic:spPr>
+                </pic:pic>
+              </a:graphicData>
+            </a:graphic>
+          </wp:inline>
+        </w:drawing>
+      </w:r>
+    </w:p>
+    <w:p>
+      <w:pPr>
+        <w:pStyle w:val="ListParagraph"/>
+        <w:numPr>
+          <w:ilvl w:val="1"/>
+          <w:numId w:val="2"/>
+        </w:numPr>
+        <w:spacing w:before="100" w:beforeAutospacing="1" w:after="100" w:afterAutospacing="1" w:line="240" w:lineRule="auto"/>
+        <w:rPr>
+          <w:rFonts w:ascii="Arial" w:eastAsia="Times New Roman" w:hAnsi="Arial" w:cs="Arial"/>
+          <w:sz w:val="24"/>
+          <w:szCs w:val="24"/>
+          <w:lang w:val="es-CR"/>
+        </w:rPr>
+      </w:pPr>
+      <w:r>
+        <w:rPr>
+          <w:rFonts w:ascii="Arial" w:eastAsia="Times New Roman" w:hAnsi="Arial" w:cs="Arial"/>
+          <w:sz w:val="24"/>
+          <w:szCs w:val="24"/>
+          <w:lang w:val="es-CR"/>
+        </w:rPr>
+        <w:t>Enrutamiento con Page.JS</w:t>
+      </w:r>
+    </w:p>
+    <w:p>
+      <w:pPr>
+        <w:spacing w:before="100" w:beforeAutospacing="1" w:after="100" w:afterAutospacing="1" w:line="240" w:lineRule="auto"/>
+        <w:rPr>
+          <w:rFonts w:ascii="Arial" w:eastAsia="Times New Roman" w:hAnsi="Arial" w:cs="Arial"/>
+          <w:sz w:val="24"/>
+          <w:szCs w:val="24"/>
+          <w:lang w:val="es-CR"/>
+        </w:rPr>
+      </w:pPr>
+      <w:bookmarkStart w:id="0" w:name="_GoBack"/>
+      <w:bookmarkEnd w:id="0"/>
+    </w:p>
+    <w:p>
+      <w:pPr>
+        <w:pStyle w:val="ListParagraph"/>
+        <w:numPr>
+          <w:ilvl w:val="1"/>
+          <w:numId w:val="2"/>
+        </w:numPr>
+        <w:spacing w:before="100" w:beforeAutospacing="1" w:after="100" w:afterAutospacing="1" w:line="240" w:lineRule="auto"/>
+        <w:rPr>
+          <w:rFonts w:ascii="Arial" w:eastAsia="Times New Roman" w:hAnsi="Arial" w:cs="Arial"/>
+          <w:sz w:val="24"/>
+          <w:szCs w:val="24"/>
+          <w:lang w:val="es-CR"/>
+        </w:rPr>
+      </w:pPr>
+      <w:r>
+        <w:rPr>
+          <w:rFonts w:ascii="Arial" w:eastAsia="Times New Roman" w:hAnsi="Arial" w:cs="Arial"/>
+          <w:sz w:val="24"/>
+          <w:szCs w:val="24"/>
+          <w:lang w:val="es-CR"/>
+        </w:rPr>
+        <w:lastRenderedPageBreak/>
+        <w:t>Actividad 2</w:t>
+      </w:r>
+    </w:p>
+    <w:p>
+      <w:pPr>
+        <w:pStyle w:val="ListParagraph"/>
+        <w:numPr>
+          <w:ilvl w:val="1"/>
+          <w:numId w:val="2"/>
+        </w:numPr>
+        <w:spacing w:before="100" w:beforeAutospacing="1" w:after="100" w:afterAutospacing="1" w:line="240" w:lineRule="auto"/>
+        <w:rPr>
+          <w:rFonts w:ascii="Arial" w:eastAsia="Times New Roman" w:hAnsi="Arial" w:cs="Arial"/>
+          <w:sz w:val="24"/>
+          <w:szCs w:val="24"/>
+          <w:lang w:val="es-CR"/>
+        </w:rPr>
+      </w:pPr>
+      <w:r>
+        <w:rPr>
+          <w:rFonts w:ascii="Arial" w:eastAsia="Times New Roman" w:hAnsi="Arial" w:cs="Arial"/>
+          <w:sz w:val="24"/>
+          <w:szCs w:val="24"/>
+          <w:lang w:val="es-CR"/>
+        </w:rPr>
+        <w:t>Laboratorio</w:t>
+      </w:r>
+    </w:p>
+    <w:p>
+      <w:pPr>
+        <w:spacing w:before="100" w:beforeAutospacing="1" w:after="100" w:afterAutospacing="1" w:line="240" w:lineRule="auto"/>
         <w:ind w:firstLine="360"/>
         <w:rPr>
           <w:rFonts w:ascii="Arial" w:eastAsia="Times New Roman" w:hAnsi="Arial" w:cs="Arial"/>
@@ -3500,16 +4370,27 @@
           <w:szCs w:val="24"/>
           <w:lang w:val="es-CR"/>
         </w:rPr>
-        <w:t xml:space="preserve">4. </w:t>
-      </w:r>
-      <w:r>
-        <w:rPr>
-          <w:rFonts w:ascii="Arial" w:eastAsia="Times New Roman" w:hAnsi="Arial" w:cs="Arial"/>
-          <w:sz w:val="24"/>
-          <w:szCs w:val="24"/>
-          <w:lang w:val="es-CR"/>
-        </w:rPr>
-        <w:t>Lección 3: Page.JS</w:t>
+        <w:t>5. Lección 4: Back-</w:t>
+      </w:r>
+      <w:proofErr w:type="spellStart"/>
+      <w:r>
+        <w:rPr>
+          <w:rFonts w:ascii="Arial" w:eastAsia="Times New Roman" w:hAnsi="Arial" w:cs="Arial"/>
+          <w:sz w:val="24"/>
+          <w:szCs w:val="24"/>
+          <w:lang w:val="es-CR"/>
+        </w:rPr>
+        <w:t>end</w:t>
+      </w:r>
+      <w:proofErr w:type="spellEnd"/>
+      <w:r>
+        <w:rPr>
+          <w:rFonts w:ascii="Arial" w:eastAsia="Times New Roman" w:hAnsi="Arial" w:cs="Arial"/>
+          <w:sz w:val="24"/>
+          <w:szCs w:val="24"/>
+          <w:lang w:val="es-CR"/>
+        </w:rPr>
+        <w:t xml:space="preserve"> en una SPA</w:t>
       </w:r>
     </w:p>
     <w:p>
@@ -3530,61 +4411,8 @@
           <w:szCs w:val="24"/>
           <w:lang w:val="es-CR"/>
         </w:rPr>
-        <w:lastRenderedPageBreak/>
-        <w:t>5. Lección 4: Back-</w:t>
-      </w:r>
-      <w:proofErr w:type="spellStart"/>
-      <w:r>
-        <w:rPr>
-          <w:rFonts w:ascii="Arial" w:eastAsia="Times New Roman" w:hAnsi="Arial" w:cs="Arial"/>
-          <w:sz w:val="24"/>
-          <w:szCs w:val="24"/>
-          <w:lang w:val="es-CR"/>
-        </w:rPr>
-        <w:t>end</w:t>
-      </w:r>
-      <w:proofErr w:type="spellEnd"/>
-      <w:r>
-        <w:rPr>
-          <w:rFonts w:ascii="Arial" w:eastAsia="Times New Roman" w:hAnsi="Arial" w:cs="Arial"/>
-          <w:sz w:val="24"/>
-          <w:szCs w:val="24"/>
-          <w:lang w:val="es-CR"/>
-        </w:rPr>
-        <w:t xml:space="preserve"> en una SPA</w:t>
-      </w:r>
-    </w:p>
-    <w:p>
-      <w:pPr>
-        <w:spacing w:before="100" w:beforeAutospacing="1" w:after="100" w:afterAutospacing="1" w:line="240" w:lineRule="auto"/>
-        <w:ind w:firstLine="360"/>
-        <w:rPr>
-          <w:rFonts w:ascii="Arial" w:eastAsia="Times New Roman" w:hAnsi="Arial" w:cs="Arial"/>
-          <w:sz w:val="24"/>
-          <w:szCs w:val="24"/>
-          <w:lang w:val="es-CR"/>
-        </w:rPr>
-      </w:pPr>
-      <w:r>
-        <w:rPr>
-          <w:rFonts w:ascii="Arial" w:eastAsia="Times New Roman" w:hAnsi="Arial" w:cs="Arial"/>
-          <w:sz w:val="24"/>
-          <w:szCs w:val="24"/>
-          <w:lang w:val="es-CR"/>
-        </w:rPr>
-        <w:t xml:space="preserve">6. UNIDAD 2: </w:t>
-      </w:r>
-      <w:proofErr w:type="spellStart"/>
-      <w:r>
-        <w:rPr>
-          <w:rFonts w:ascii="Arial" w:eastAsia="Times New Roman" w:hAnsi="Arial" w:cs="Arial"/>
-          <w:sz w:val="24"/>
-          <w:szCs w:val="24"/>
-          <w:lang w:val="es-CR"/>
-        </w:rPr>
-        <w:t>Prueba</w:t>
-      </w:r>
-      <w:proofErr w:type="spellEnd"/>
+        <w:t>6. UNIDAD 2: Prueba</w:t>
+      </w:r>
     </w:p>
     <w:sectPr>
       <w:pgSz w:w="12240" w:h="15840"/>

</xml_diff>